<commit_message>
Updated design draft and created PDF version
</commit_message>
<xml_diff>
--- a/stage-1-design/Capstone_Stage1.docx
+++ b/stage-1-design/Capstone_Stage1.docx
@@ -2,449 +2,6 @@
 <file path=word/document.xml><?xml version="1.0" encoding="utf-8"?>
 <w:document xmlns:wpc="http://schemas.microsoft.com/office/word/2010/wordprocessingCanvas" xmlns:cx="http://schemas.microsoft.com/office/drawing/2014/chartex" xmlns:cx1="http://schemas.microsoft.com/office/drawing/2015/9/8/chartex" xmlns:cx2="http://schemas.microsoft.com/office/drawing/2015/10/21/chartex" xmlns:cx3="http://schemas.microsoft.com/office/drawing/2016/5/9/chartex" xmlns:cx4="http://schemas.microsoft.com/office/drawing/2016/5/10/chartex" xmlns:cx5="http://schemas.microsoft.com/office/drawing/2016/5/11/chartex" xmlns:cx6="http://schemas.microsoft.com/office/drawing/2016/5/12/chartex" xmlns:cx7="http://schemas.microsoft.com/office/drawing/2016/5/13/chartex" xmlns:cx8="http://schemas.microsoft.com/office/drawing/2016/5/14/chartex" xmlns:mc="http://schemas.openxmlformats.org/markup-compatibility/2006" xmlns:aink="http://schemas.microsoft.com/office/drawing/2016/ink" xmlns:am3d="http://schemas.microsoft.com/office/drawing/2017/model3d" xmlns:o="urn:schemas-microsoft-com:office:office" xmlns:r="http://schemas.openxmlformats.org/officeDocument/2006/relationships" xmlns:m="http://schemas.openxmlformats.org/officeDocument/2006/math" xmlns:v="urn:schemas-microsoft-com:vml" xmlns:wp14="http://schemas.microsoft.com/office/word/2010/wordprocessingDrawing" xmlns:wp="http://schemas.openxmlformats.org/drawingml/2006/wordprocessingDrawing" xmlns:w10="urn:schemas-microsoft-com:office:word" xmlns:w="http://schemas.openxmlformats.org/wordprocessingml/2006/main" xmlns:w14="http://schemas.microsoft.com/office/word/2010/wordml" xmlns:w15="http://schemas.microsoft.com/office/word/2012/wordml" xmlns:w16cid="http://schemas.microsoft.com/office/word/2016/wordml/cid" xmlns:w16se="http://schemas.microsoft.com/office/word/2015/wordml/symex" xmlns:wpg="http://schemas.microsoft.com/office/word/2010/wordprocessingGroup" xmlns:wpi="http://schemas.microsoft.com/office/word/2010/wordprocessingInk" xmlns:wne="http://schemas.microsoft.com/office/word/2006/wordml" xmlns:wps="http://schemas.microsoft.com/office/word/2010/wordprocessingShape" mc:Ignorable="w14 w15 w16se w16cid wp14">
   <w:body>
-    <w:sdt>
-      <w:sdtPr>
-        <w:id w:val="209154094"/>
-        <w:docPartObj>
-          <w:docPartGallery w:val="Table of Contents"/>
-          <w:docPartUnique/>
-        </w:docPartObj>
-      </w:sdtPr>
-      <w:sdtEndPr/>
-      <w:sdtContent>
-        <w:p>
-          <w:pPr>
-            <w:pBdr>
-              <w:top w:val="nil"/>
-              <w:left w:val="nil"/>
-              <w:bottom w:val="nil"/>
-              <w:right w:val="nil"/>
-              <w:between w:val="nil"/>
-            </w:pBdr>
-            <w:ind w:left="360"/>
-            <w:rPr>
-              <w:u w:val="single"/>
-            </w:rPr>
-          </w:pPr>
-          <w:r>
-            <w:fldChar w:fldCharType="begin"/>
-          </w:r>
-          <w:r>
-            <w:instrText xml:space="preserve"> TOC \h \u \z \n </w:instrText>
-          </w:r>
-          <w:r>
-            <w:fldChar w:fldCharType="separate"/>
-          </w:r>
-          <w:hyperlink w:anchor="_sm4ra97uwo11">
-            <w:r>
-              <w:rPr>
-                <w:u w:val="single"/>
-              </w:rPr>
-              <w:t>Description</w:t>
-            </w:r>
-          </w:hyperlink>
-        </w:p>
-        <w:p>
-          <w:pPr>
-            <w:pBdr>
-              <w:top w:val="nil"/>
-              <w:left w:val="nil"/>
-              <w:bottom w:val="nil"/>
-              <w:right w:val="nil"/>
-              <w:between w:val="nil"/>
-            </w:pBdr>
-            <w:ind w:left="360"/>
-            <w:rPr>
-              <w:u w:val="single"/>
-            </w:rPr>
-          </w:pPr>
-          <w:hyperlink w:anchor="_aws88pzfmqca">
-            <w:r>
-              <w:rPr>
-                <w:u w:val="single"/>
-              </w:rPr>
-              <w:t>Intended User</w:t>
-            </w:r>
-          </w:hyperlink>
-        </w:p>
-        <w:p>
-          <w:pPr>
-            <w:pBdr>
-              <w:top w:val="nil"/>
-              <w:left w:val="nil"/>
-              <w:bottom w:val="nil"/>
-              <w:right w:val="nil"/>
-              <w:between w:val="nil"/>
-            </w:pBdr>
-            <w:ind w:left="360"/>
-            <w:rPr>
-              <w:u w:val="single"/>
-            </w:rPr>
-          </w:pPr>
-          <w:hyperlink w:anchor="_zheq5430xrpq">
-            <w:r>
-              <w:rPr>
-                <w:u w:val="single"/>
-              </w:rPr>
-              <w:t>Features</w:t>
-            </w:r>
-          </w:hyperlink>
-        </w:p>
-        <w:p>
-          <w:pPr>
-            <w:pBdr>
-              <w:top w:val="nil"/>
-              <w:left w:val="nil"/>
-              <w:bottom w:val="nil"/>
-              <w:right w:val="nil"/>
-              <w:between w:val="nil"/>
-            </w:pBdr>
-            <w:ind w:left="360"/>
-            <w:rPr>
-              <w:u w:val="single"/>
-            </w:rPr>
-          </w:pPr>
-          <w:hyperlink w:anchor="_giquerrw6g46">
-            <w:r>
-              <w:rPr>
-                <w:u w:val="single"/>
-              </w:rPr>
-              <w:t>User Interface Mocks</w:t>
-            </w:r>
-          </w:hyperlink>
-        </w:p>
-        <w:p>
-          <w:pPr>
-            <w:pBdr>
-              <w:top w:val="nil"/>
-              <w:left w:val="nil"/>
-              <w:bottom w:val="nil"/>
-              <w:right w:val="nil"/>
-              <w:between w:val="nil"/>
-            </w:pBdr>
-            <w:ind w:left="720"/>
-            <w:rPr>
-              <w:u w:val="single"/>
-            </w:rPr>
-          </w:pPr>
-          <w:hyperlink w:anchor="_a4jdupabry3k">
-            <w:r>
-              <w:rPr>
-                <w:u w:val="single"/>
-              </w:rPr>
-              <w:t>Screen 1</w:t>
-            </w:r>
-          </w:hyperlink>
-        </w:p>
-        <w:p>
-          <w:pPr>
-            <w:pBdr>
-              <w:top w:val="nil"/>
-              <w:left w:val="nil"/>
-              <w:bottom w:val="nil"/>
-              <w:right w:val="nil"/>
-              <w:between w:val="nil"/>
-            </w:pBdr>
-            <w:ind w:left="720"/>
-            <w:rPr>
-              <w:u w:val="single"/>
-            </w:rPr>
-          </w:pPr>
-          <w:hyperlink w:anchor="_dpcbbkx5yry">
-            <w:r>
-              <w:rPr>
-                <w:u w:val="single"/>
-              </w:rPr>
-              <w:t>Screen 2</w:t>
-            </w:r>
-          </w:hyperlink>
-        </w:p>
-        <w:p>
-          <w:pPr>
-            <w:pBdr>
-              <w:top w:val="nil"/>
-              <w:left w:val="nil"/>
-              <w:bottom w:val="nil"/>
-              <w:right w:val="nil"/>
-              <w:between w:val="nil"/>
-            </w:pBdr>
-            <w:ind w:left="360"/>
-            <w:rPr>
-              <w:u w:val="single"/>
-            </w:rPr>
-          </w:pPr>
-          <w:hyperlink w:anchor="_gvcvmae8jn8u">
-            <w:r>
-              <w:rPr>
-                <w:u w:val="single"/>
-              </w:rPr>
-              <w:t>Key Considerations</w:t>
-            </w:r>
-          </w:hyperlink>
-        </w:p>
-        <w:p>
-          <w:pPr>
-            <w:pBdr>
-              <w:top w:val="nil"/>
-              <w:left w:val="nil"/>
-              <w:bottom w:val="nil"/>
-              <w:right w:val="nil"/>
-              <w:between w:val="nil"/>
-            </w:pBdr>
-            <w:ind w:left="1080"/>
-            <w:rPr>
-              <w:u w:val="single"/>
-            </w:rPr>
-          </w:pPr>
-          <w:hyperlink w:anchor="_v8my7nhtvz0m">
-            <w:r>
-              <w:rPr>
-                <w:u w:val="single"/>
-              </w:rPr>
-              <w:t>How will your app handle data persistence?</w:t>
-            </w:r>
-          </w:hyperlink>
-        </w:p>
-        <w:p>
-          <w:pPr>
-            <w:pBdr>
-              <w:top w:val="nil"/>
-              <w:left w:val="nil"/>
-              <w:bottom w:val="nil"/>
-              <w:right w:val="nil"/>
-              <w:between w:val="nil"/>
-            </w:pBdr>
-            <w:ind w:left="1080"/>
-            <w:rPr>
-              <w:u w:val="single"/>
-            </w:rPr>
-          </w:pPr>
-          <w:hyperlink w:anchor="_gw69vjn1ico0">
-            <w:r>
-              <w:rPr>
-                <w:u w:val="single"/>
-              </w:rPr>
-              <w:t>Describe any corner cases in the UX.</w:t>
-            </w:r>
-          </w:hyperlink>
-        </w:p>
-        <w:p>
-          <w:pPr>
-            <w:pBdr>
-              <w:top w:val="nil"/>
-              <w:left w:val="nil"/>
-              <w:bottom w:val="nil"/>
-              <w:right w:val="nil"/>
-              <w:between w:val="nil"/>
-            </w:pBdr>
-            <w:ind w:left="1080"/>
-            <w:rPr>
-              <w:u w:val="single"/>
-            </w:rPr>
-          </w:pPr>
-          <w:hyperlink w:anchor="_6yqqubmw5bs">
-            <w:r>
-              <w:rPr>
-                <w:u w:val="single"/>
-              </w:rPr>
-              <w:t>Describe any libraries you’ll be using and share your reasoning for including them.</w:t>
-            </w:r>
-          </w:hyperlink>
-        </w:p>
-        <w:p>
-          <w:pPr>
-            <w:pBdr>
-              <w:top w:val="nil"/>
-              <w:left w:val="nil"/>
-              <w:bottom w:val="nil"/>
-              <w:right w:val="nil"/>
-              <w:between w:val="nil"/>
-            </w:pBdr>
-            <w:ind w:left="1080"/>
-            <w:rPr>
-              <w:u w:val="single"/>
-            </w:rPr>
-          </w:pPr>
-          <w:hyperlink w:anchor="_qrxg682nywe6">
-            <w:r>
-              <w:rPr>
-                <w:u w:val="single"/>
-              </w:rPr>
-              <w:t>Describe how you will implement Google Play Services.</w:t>
-            </w:r>
-          </w:hyperlink>
-        </w:p>
-        <w:p>
-          <w:pPr>
-            <w:pBdr>
-              <w:top w:val="nil"/>
-              <w:left w:val="nil"/>
-              <w:bottom w:val="nil"/>
-              <w:right w:val="nil"/>
-              <w:between w:val="nil"/>
-            </w:pBdr>
-            <w:ind w:left="360"/>
-            <w:rPr>
-              <w:u w:val="single"/>
-            </w:rPr>
-          </w:pPr>
-          <w:hyperlink w:anchor="_v518bncmggeg">
-            <w:r>
-              <w:rPr>
-                <w:u w:val="single"/>
-              </w:rPr>
-              <w:t>Next Steps: Required Tasks</w:t>
-            </w:r>
-          </w:hyperlink>
-        </w:p>
-        <w:p>
-          <w:pPr>
-            <w:pBdr>
-              <w:top w:val="nil"/>
-              <w:left w:val="nil"/>
-              <w:bottom w:val="nil"/>
-              <w:right w:val="nil"/>
-              <w:between w:val="nil"/>
-            </w:pBdr>
-            <w:ind w:left="720"/>
-            <w:rPr>
-              <w:u w:val="single"/>
-            </w:rPr>
-          </w:pPr>
-          <w:hyperlink w:anchor="_8oe8zpk3qsmp">
-            <w:r>
-              <w:rPr>
-                <w:u w:val="single"/>
-              </w:rPr>
-              <w:t>Task 1: Project Setup</w:t>
-            </w:r>
-          </w:hyperlink>
-        </w:p>
-        <w:p>
-          <w:pPr>
-            <w:pBdr>
-              <w:top w:val="nil"/>
-              <w:left w:val="nil"/>
-              <w:bottom w:val="nil"/>
-              <w:right w:val="nil"/>
-              <w:between w:val="nil"/>
-            </w:pBdr>
-            <w:ind w:left="720"/>
-            <w:rPr>
-              <w:u w:val="single"/>
-            </w:rPr>
-          </w:pPr>
-          <w:hyperlink w:anchor="_rzllsk6uqztx">
-            <w:r>
-              <w:rPr>
-                <w:u w:val="single"/>
-              </w:rPr>
-              <w:t>Task 2: Implement UI for Each Activity and Fragment</w:t>
-            </w:r>
-          </w:hyperlink>
-        </w:p>
-        <w:p>
-          <w:pPr>
-            <w:pBdr>
-              <w:top w:val="nil"/>
-              <w:left w:val="nil"/>
-              <w:bottom w:val="nil"/>
-              <w:right w:val="nil"/>
-              <w:between w:val="nil"/>
-            </w:pBdr>
-            <w:ind w:left="720"/>
-            <w:rPr>
-              <w:u w:val="single"/>
-            </w:rPr>
-          </w:pPr>
-          <w:hyperlink w:anchor="_fdmohs7hes">
-            <w:r>
-              <w:rPr>
-                <w:u w:val="single"/>
-              </w:rPr>
-              <w:t>Task 3: Your Next Task</w:t>
-            </w:r>
-          </w:hyperlink>
-        </w:p>
-        <w:p>
-          <w:pPr>
-            <w:pBdr>
-              <w:top w:val="nil"/>
-              <w:left w:val="nil"/>
-              <w:bottom w:val="nil"/>
-              <w:right w:val="nil"/>
-              <w:between w:val="nil"/>
-            </w:pBdr>
-            <w:ind w:left="720"/>
-            <w:rPr>
-              <w:u w:val="single"/>
-            </w:rPr>
-          </w:pPr>
-          <w:hyperlink w:anchor="_umfwsvmx7tpn">
-            <w:r>
-              <w:rPr>
-                <w:u w:val="single"/>
-              </w:rPr>
-              <w:t>Task 4: Your Next Task</w:t>
-            </w:r>
-          </w:hyperlink>
-        </w:p>
-        <w:p>
-          <w:pPr>
-            <w:pBdr>
-              <w:top w:val="nil"/>
-              <w:left w:val="nil"/>
-              <w:bottom w:val="nil"/>
-              <w:right w:val="nil"/>
-              <w:between w:val="nil"/>
-            </w:pBdr>
-            <w:ind w:left="720"/>
-            <w:rPr>
-              <w:u w:val="single"/>
-            </w:rPr>
-          </w:pPr>
-          <w:hyperlink w:anchor="_kjidlkq4xm3u">
-            <w:r>
-              <w:rPr>
-                <w:u w:val="single"/>
-              </w:rPr>
-              <w:t>Task 5: Your Next Task</w:t>
-            </w:r>
-          </w:hyperlink>
-          <w:r>
-            <w:fldChar w:fldCharType="end"/>
-          </w:r>
-        </w:p>
-      </w:sdtContent>
-    </w:sdt>
-    <w:p>
-      <w:pPr>
-        <w:pBdr>
-          <w:top w:val="nil"/>
-          <w:left w:val="nil"/>
-          <w:bottom w:val="nil"/>
-          <w:right w:val="nil"/>
-          <w:between w:val="nil"/>
-        </w:pBdr>
-        <w:rPr>
-          <w:b/>
-        </w:rPr>
-      </w:pPr>
-    </w:p>
-    <w:p>
-      <w:pPr>
-        <w:pBdr>
-          <w:top w:val="nil"/>
-          <w:left w:val="nil"/>
-          <w:bottom w:val="nil"/>
-          <w:right w:val="nil"/>
-          <w:between w:val="nil"/>
-        </w:pBdr>
-        <w:rPr>
-          <w:b/>
-        </w:rPr>
-      </w:pPr>
-    </w:p>
     <w:p>
       <w:pPr>
         <w:pBdr>
@@ -464,9 +21,11 @@
       <w:r>
         <w:t xml:space="preserve">: </w:t>
       </w:r>
+      <w:proofErr w:type="spellStart"/>
       <w:r>
         <w:t>jerielng</w:t>
       </w:r>
+      <w:proofErr w:type="spellEnd"/>
     </w:p>
     <w:p>
       <w:pPr>
@@ -484,6 +43,22 @@
     </w:p>
     <w:p>
       <w:pPr>
+        <w:pBdr>
+          <w:top w:val="nil"/>
+          <w:left w:val="nil"/>
+          <w:bottom w:val="nil"/>
+          <w:right w:val="nil"/>
+          <w:between w:val="nil"/>
+        </w:pBdr>
+        <w:rPr>
+          <w:b/>
+        </w:rPr>
+      </w:pPr>
+      <w:bookmarkStart w:id="0" w:name="_GoBack"/>
+      <w:bookmarkEnd w:id="0"/>
+    </w:p>
+    <w:p>
+      <w:pPr>
         <w:pStyle w:val="Title"/>
         <w:pBdr>
           <w:top w:val="nil"/>
@@ -493,11 +68,13 @@
           <w:between w:val="nil"/>
         </w:pBdr>
       </w:pPr>
-      <w:bookmarkStart w:id="0" w:name="_cq54i03ftkcu" w:colFirst="0" w:colLast="0"/>
-      <w:bookmarkEnd w:id="0"/>
+      <w:bookmarkStart w:id="1" w:name="_cq54i03ftkcu" w:colFirst="0" w:colLast="0"/>
+      <w:bookmarkEnd w:id="1"/>
+      <w:proofErr w:type="spellStart"/>
       <w:r>
         <w:t>FitMe</w:t>
       </w:r>
+      <w:proofErr w:type="spellEnd"/>
     </w:p>
     <w:p>
       <w:pPr>
@@ -510,8 +87,8 @@
           <w:between w:val="nil"/>
         </w:pBdr>
       </w:pPr>
-      <w:bookmarkStart w:id="1" w:name="_sm4ra97uwo11" w:colFirst="0" w:colLast="0"/>
-      <w:bookmarkEnd w:id="1"/>
+      <w:bookmarkStart w:id="2" w:name="_sm4ra97uwo11" w:colFirst="0" w:colLast="0"/>
+      <w:bookmarkEnd w:id="2"/>
       <w:r>
         <w:t xml:space="preserve">Description </w:t>
       </w:r>
@@ -537,8 +114,13 @@
           <w:between w:val="nil"/>
         </w:pBdr>
       </w:pPr>
-      <w:r>
-        <w:t xml:space="preserve">FitMe provides </w:t>
+      <w:proofErr w:type="spellStart"/>
+      <w:r>
+        <w:t>FitMe</w:t>
+      </w:r>
+      <w:proofErr w:type="spellEnd"/>
+      <w:r>
+        <w:t xml:space="preserve"> provides </w:t>
       </w:r>
       <w:r>
         <w:t xml:space="preserve">users of all fitness levels a tool that will help generate </w:t>
@@ -686,8 +268,8 @@
           <w:between w:val="nil"/>
         </w:pBdr>
       </w:pPr>
-      <w:bookmarkStart w:id="2" w:name="_aws88pzfmqca" w:colFirst="0" w:colLast="0"/>
-      <w:bookmarkEnd w:id="2"/>
+      <w:bookmarkStart w:id="3" w:name="_aws88pzfmqca" w:colFirst="0" w:colLast="0"/>
+      <w:bookmarkEnd w:id="3"/>
       <w:r>
         <w:t>Intended User</w:t>
       </w:r>
@@ -745,8 +327,8 @@
           <w:between w:val="nil"/>
         </w:pBdr>
       </w:pPr>
-      <w:bookmarkStart w:id="3" w:name="_zheq5430xrpq" w:colFirst="0" w:colLast="0"/>
-      <w:bookmarkEnd w:id="3"/>
+      <w:bookmarkStart w:id="4" w:name="_zheq5430xrpq" w:colFirst="0" w:colLast="0"/>
+      <w:bookmarkEnd w:id="4"/>
       <w:r>
         <w:t>Features</w:t>
       </w:r>
@@ -850,9 +432,10 @@
           <w:between w:val="nil"/>
         </w:pBdr>
       </w:pPr>
-      <w:bookmarkStart w:id="4" w:name="_giquerrw6g46" w:colFirst="0" w:colLast="0"/>
-      <w:bookmarkEnd w:id="4"/>
-      <w:r>
+      <w:bookmarkStart w:id="5" w:name="_giquerrw6g46" w:colFirst="0" w:colLast="0"/>
+      <w:bookmarkEnd w:id="5"/>
+      <w:r>
+        <w:lastRenderedPageBreak/>
         <w:t>User Interface Mocks</w:t>
       </w:r>
     </w:p>
@@ -867,8 +450,8 @@
           <w:between w:val="nil"/>
         </w:pBdr>
       </w:pPr>
-      <w:bookmarkStart w:id="5" w:name="_a4jdupabry3k" w:colFirst="0" w:colLast="0"/>
-      <w:bookmarkEnd w:id="5"/>
+      <w:bookmarkStart w:id="6" w:name="_a4jdupabry3k" w:colFirst="0" w:colLast="0"/>
+      <w:bookmarkEnd w:id="6"/>
       <w:r>
         <w:t>Generate a Workout</w:t>
       </w:r>
@@ -1096,10 +679,9 @@
           <w:between w:val="nil"/>
         </w:pBdr>
       </w:pPr>
-      <w:bookmarkStart w:id="6" w:name="_dpcbbkx5yry" w:colFirst="0" w:colLast="0"/>
-      <w:bookmarkEnd w:id="6"/>
-      <w:r>
-        <w:lastRenderedPageBreak/>
+      <w:bookmarkStart w:id="7" w:name="_dpcbbkx5yry" w:colFirst="0" w:colLast="0"/>
+      <w:bookmarkEnd w:id="7"/>
+      <w:r>
         <w:t>View Saved Workouts</w:t>
       </w:r>
     </w:p>
@@ -1320,17 +902,6 @@
     </w:p>
     <w:p>
       <w:pPr>
-        <w:pBdr>
-          <w:top w:val="nil"/>
-          <w:left w:val="nil"/>
-          <w:bottom w:val="nil"/>
-          <w:right w:val="nil"/>
-          <w:between w:val="nil"/>
-        </w:pBdr>
-      </w:pPr>
-    </w:p>
-    <w:p>
-      <w:pPr>
         <w:pStyle w:val="Heading1"/>
         <w:pBdr>
           <w:top w:val="nil"/>
@@ -1340,8 +911,8 @@
           <w:between w:val="nil"/>
         </w:pBdr>
       </w:pPr>
-      <w:bookmarkStart w:id="7" w:name="_gvcvmae8jn8u" w:colFirst="0" w:colLast="0"/>
-      <w:bookmarkEnd w:id="7"/>
+      <w:bookmarkStart w:id="8" w:name="_gvcvmae8jn8u" w:colFirst="0" w:colLast="0"/>
+      <w:bookmarkEnd w:id="8"/>
       <w:r>
         <w:t>Key Considerations</w:t>
       </w:r>
@@ -1371,8 +942,8 @@
           <w:color w:val="auto"/>
         </w:rPr>
       </w:pPr>
-      <w:bookmarkStart w:id="8" w:name="_v8my7nhtvz0m" w:colFirst="0" w:colLast="0"/>
-      <w:bookmarkEnd w:id="8"/>
+      <w:bookmarkStart w:id="9" w:name="_v8my7nhtvz0m" w:colFirst="0" w:colLast="0"/>
+      <w:bookmarkEnd w:id="9"/>
       <w:r>
         <w:rPr>
           <w:color w:val="auto"/>
@@ -1402,7 +973,15 @@
         </w:pBdr>
       </w:pPr>
       <w:r>
-        <w:t>Data persistence will involve connecting to a SQLite database using a ContentProvider.</w:t>
+        <w:t xml:space="preserve">Data persistence will involve connecting to a SQLite database using a </w:t>
+      </w:r>
+      <w:proofErr w:type="spellStart"/>
+      <w:r>
+        <w:t>ContentProvider</w:t>
+      </w:r>
+      <w:proofErr w:type="spellEnd"/>
+      <w:r>
+        <w:t>.</w:t>
       </w:r>
       <w:r>
         <w:t xml:space="preserve"> This will be used to save stored user workouts.</w:t>
@@ -1433,8 +1012,8 @@
           <w:color w:val="auto"/>
         </w:rPr>
       </w:pPr>
-      <w:bookmarkStart w:id="9" w:name="_gw69vjn1ico0" w:colFirst="0" w:colLast="0"/>
-      <w:bookmarkEnd w:id="9"/>
+      <w:bookmarkStart w:id="10" w:name="_gw69vjn1ico0" w:colFirst="0" w:colLast="0"/>
+      <w:bookmarkEnd w:id="10"/>
       <w:r>
         <w:rPr>
           <w:color w:val="auto"/>
@@ -1507,6 +1086,7 @@
         </w:pBdr>
       </w:pPr>
       <w:r>
+        <w:lastRenderedPageBreak/>
         <w:t>When a user generates a workout, they will be able to follow the flow until the final screen, which will allow them to add any exercises they wish to their workout.</w:t>
       </w:r>
       <w:r>
@@ -1535,7 +1115,15 @@
         </w:pBdr>
       </w:pPr>
       <w:r>
-        <w:t>For the other two fragments (finding a gym and viewing saved workouts), they will only be one-screen fragments, although the detail view for saved workouts will be able to return back to the parent via the up button.</w:t>
+        <w:t xml:space="preserve">For the other two fragments (finding a gym and viewing saved workouts), they will only be one-screen fragments, although the detail view for saved workouts will be able to </w:t>
+      </w:r>
+      <w:proofErr w:type="gramStart"/>
+      <w:r>
+        <w:t>return back</w:t>
+      </w:r>
+      <w:proofErr w:type="gramEnd"/>
+      <w:r>
+        <w:t xml:space="preserve"> to the parent via the up button.</w:t>
       </w:r>
     </w:p>
     <w:p>
@@ -1563,8 +1151,8 @@
           <w:color w:val="auto"/>
         </w:rPr>
       </w:pPr>
-      <w:bookmarkStart w:id="10" w:name="_6yqqubmw5bs" w:colFirst="0" w:colLast="0"/>
-      <w:bookmarkEnd w:id="10"/>
+      <w:bookmarkStart w:id="11" w:name="_6yqqubmw5bs" w:colFirst="0" w:colLast="0"/>
+      <w:bookmarkEnd w:id="11"/>
       <w:r>
         <w:rPr>
           <w:color w:val="auto"/>
@@ -1594,10 +1182,26 @@
         </w:pBdr>
       </w:pPr>
       <w:r>
-        <w:t>The app will use ButterKnife to focus more on logic code than having to bind each view manually.</w:t>
-      </w:r>
-      <w:r>
-        <w:t xml:space="preserve"> It will also use Picasso to easily load images from the workout API into their respective ViewHolders.</w:t>
+        <w:t xml:space="preserve">The app will use </w:t>
+      </w:r>
+      <w:proofErr w:type="spellStart"/>
+      <w:r>
+        <w:t>ButterKnife</w:t>
+      </w:r>
+      <w:proofErr w:type="spellEnd"/>
+      <w:r>
+        <w:t xml:space="preserve"> to focus more on logic code than having to bind each view manually.</w:t>
+      </w:r>
+      <w:r>
+        <w:t xml:space="preserve"> It will also use Picasso to easily load images from the workout API into their respective </w:t>
+      </w:r>
+      <w:proofErr w:type="spellStart"/>
+      <w:r>
+        <w:t>ViewHolders</w:t>
+      </w:r>
+      <w:proofErr w:type="spellEnd"/>
+      <w:r>
+        <w:t>.</w:t>
       </w:r>
     </w:p>
     <w:p>
@@ -1625,8 +1229,8 @@
           <w:color w:val="auto"/>
         </w:rPr>
       </w:pPr>
-      <w:bookmarkStart w:id="11" w:name="_qrxg682nywe6" w:colFirst="0" w:colLast="0"/>
-      <w:bookmarkEnd w:id="11"/>
+      <w:bookmarkStart w:id="12" w:name="_qrxg682nywe6" w:colFirst="0" w:colLast="0"/>
+      <w:bookmarkEnd w:id="12"/>
       <w:r>
         <w:rPr>
           <w:color w:val="auto"/>
@@ -1662,7 +1266,15 @@
         <w:t>, Location,</w:t>
       </w:r>
       <w:r>
-        <w:t xml:space="preserve"> and Admob will be used in this app. </w:t>
+        <w:t xml:space="preserve"> and </w:t>
+      </w:r>
+      <w:proofErr w:type="spellStart"/>
+      <w:r>
+        <w:t>Admob</w:t>
+      </w:r>
+      <w:proofErr w:type="spellEnd"/>
+      <w:r>
+        <w:t xml:space="preserve"> will be used in this app. </w:t>
       </w:r>
       <w:r>
         <w:t>Maps will provide the location information of all the nearby gyms based on the user’s</w:t>
@@ -1671,7 +1283,15 @@
         <w:t xml:space="preserve"> current Location, or from a given input location.</w:t>
       </w:r>
       <w:r>
-        <w:t xml:space="preserve"> Admob will be used throughout the application, sparingly, </w:t>
+        <w:t xml:space="preserve"> </w:t>
+      </w:r>
+      <w:proofErr w:type="spellStart"/>
+      <w:r>
+        <w:t>Admob</w:t>
+      </w:r>
+      <w:proofErr w:type="spellEnd"/>
+      <w:r>
+        <w:t xml:space="preserve"> will be used throughout the application, sparingly, </w:t>
       </w:r>
       <w:r>
         <w:t>to provide users with ads.</w:t>
@@ -1710,10 +1330,9 @@
           <w:between w:val="nil"/>
         </w:pBdr>
       </w:pPr>
-      <w:bookmarkStart w:id="12" w:name="_v518bncmggeg" w:colFirst="0" w:colLast="0"/>
-      <w:bookmarkEnd w:id="12"/>
-      <w:r>
-        <w:lastRenderedPageBreak/>
+      <w:bookmarkStart w:id="13" w:name="_v518bncmggeg" w:colFirst="0" w:colLast="0"/>
+      <w:bookmarkEnd w:id="13"/>
+      <w:r>
         <w:t>Next Steps: Required Tasks</w:t>
       </w:r>
     </w:p>
@@ -1739,8 +1358,8 @@
           <w:between w:val="nil"/>
         </w:pBdr>
       </w:pPr>
-      <w:bookmarkStart w:id="13" w:name="_8oe8zpk3qsmp" w:colFirst="0" w:colLast="0"/>
-      <w:bookmarkEnd w:id="13"/>
+      <w:bookmarkStart w:id="14" w:name="_8oe8zpk3qsmp" w:colFirst="0" w:colLast="0"/>
+      <w:bookmarkEnd w:id="14"/>
       <w:r>
         <w:t>Task 1: Project Setup</w:t>
       </w:r>
@@ -1755,20 +1374,6 @@
           <w:between w:val="nil"/>
         </w:pBdr>
       </w:pPr>
-    </w:p>
-    <w:p>
-      <w:pPr>
-        <w:pBdr>
-          <w:top w:val="nil"/>
-          <w:left w:val="nil"/>
-          <w:bottom w:val="nil"/>
-          <w:right w:val="nil"/>
-          <w:between w:val="nil"/>
-        </w:pBdr>
-      </w:pPr>
-      <w:r>
-        <w:t>You may want to list the subtasks. For example:</w:t>
-      </w:r>
     </w:p>
     <w:p>
       <w:pPr>
@@ -1811,8 +1416,13 @@
         <w:t xml:space="preserve"> </w:t>
       </w:r>
       <w:r>
-        <w:t>Navigation Activity as the MainActivity</w:t>
-      </w:r>
+        <w:t xml:space="preserve">Navigation Activity as the </w:t>
+      </w:r>
+      <w:proofErr w:type="spellStart"/>
+      <w:r>
+        <w:t>MainActivity</w:t>
+      </w:r>
+      <w:proofErr w:type="spellEnd"/>
     </w:p>
     <w:p>
       <w:pPr>
@@ -1852,8 +1462,13 @@
         <w:t>A</w:t>
       </w:r>
       <w:r>
-        <w:t>dd ButterKnife</w:t>
-      </w:r>
+        <w:t xml:space="preserve">dd </w:t>
+      </w:r>
+      <w:proofErr w:type="spellStart"/>
+      <w:r>
+        <w:t>ButterKnife</w:t>
+      </w:r>
+      <w:proofErr w:type="spellEnd"/>
       <w:r>
         <w:t xml:space="preserve"> dependency</w:t>
       </w:r>
@@ -1885,34 +1500,6 @@
     </w:p>
     <w:p>
       <w:pPr>
-        <w:pStyle w:val="Heading2"/>
-        <w:pBdr>
-          <w:top w:val="nil"/>
-          <w:left w:val="nil"/>
-          <w:bottom w:val="nil"/>
-          <w:right w:val="nil"/>
-          <w:between w:val="nil"/>
-        </w:pBdr>
-      </w:pPr>
-      <w:bookmarkStart w:id="14" w:name="_rzllsk6uqztx" w:colFirst="0" w:colLast="0"/>
-      <w:bookmarkEnd w:id="14"/>
-      <w:r>
-        <w:t>Task 2: Implement UI for Each Activity and Fragment</w:t>
-      </w:r>
-    </w:p>
-    <w:p>
-      <w:pPr>
-        <w:pBdr>
-          <w:top w:val="nil"/>
-          <w:left w:val="nil"/>
-          <w:bottom w:val="nil"/>
-          <w:right w:val="nil"/>
-          <w:between w:val="nil"/>
-        </w:pBdr>
-      </w:pPr>
-    </w:p>
-    <w:p>
-      <w:pPr>
         <w:numPr>
           <w:ilvl w:val="0"/>
           <w:numId w:val="3"/>
@@ -1927,6 +1514,75 @@
         <w:contextualSpacing/>
       </w:pPr>
       <w:r>
+        <w:t>Enable RTL layout switching</w:t>
+      </w:r>
+      <w:r>
+        <w:t xml:space="preserve"> in overall app structure</w:t>
+      </w:r>
+    </w:p>
+    <w:p>
+      <w:pPr>
+        <w:numPr>
+          <w:ilvl w:val="0"/>
+          <w:numId w:val="3"/>
+        </w:numPr>
+        <w:pBdr>
+          <w:top w:val="nil"/>
+          <w:left w:val="nil"/>
+          <w:bottom w:val="nil"/>
+          <w:right w:val="nil"/>
+          <w:between w:val="nil"/>
+        </w:pBdr>
+        <w:contextualSpacing/>
+      </w:pPr>
+      <w:r>
+        <w:t>Add Internet and Google Play Services permissions to manifest</w:t>
+      </w:r>
+    </w:p>
+    <w:p>
+      <w:pPr>
+        <w:pStyle w:val="Heading2"/>
+        <w:pBdr>
+          <w:top w:val="nil"/>
+          <w:left w:val="nil"/>
+          <w:bottom w:val="nil"/>
+          <w:right w:val="nil"/>
+          <w:between w:val="nil"/>
+        </w:pBdr>
+      </w:pPr>
+      <w:bookmarkStart w:id="15" w:name="_rzllsk6uqztx" w:colFirst="0" w:colLast="0"/>
+      <w:bookmarkEnd w:id="15"/>
+      <w:r>
+        <w:t>Task 2: Implement UI for Each Activity and Fragment</w:t>
+      </w:r>
+    </w:p>
+    <w:p>
+      <w:pPr>
+        <w:pBdr>
+          <w:top w:val="nil"/>
+          <w:left w:val="nil"/>
+          <w:bottom w:val="nil"/>
+          <w:right w:val="nil"/>
+          <w:between w:val="nil"/>
+        </w:pBdr>
+      </w:pPr>
+    </w:p>
+    <w:p>
+      <w:pPr>
+        <w:numPr>
+          <w:ilvl w:val="0"/>
+          <w:numId w:val="3"/>
+        </w:numPr>
+        <w:pBdr>
+          <w:top w:val="nil"/>
+          <w:left w:val="nil"/>
+          <w:bottom w:val="nil"/>
+          <w:right w:val="nil"/>
+          <w:between w:val="nil"/>
+        </w:pBdr>
+        <w:contextualSpacing/>
+      </w:pPr>
+      <w:r>
         <w:t>Create Fragments</w:t>
       </w:r>
       <w:r>
@@ -1992,43 +1648,6 @@
     </w:p>
     <w:p>
       <w:pPr>
-        <w:pStyle w:val="Heading2"/>
-        <w:pBdr>
-          <w:top w:val="nil"/>
-          <w:left w:val="nil"/>
-          <w:bottom w:val="nil"/>
-          <w:right w:val="nil"/>
-          <w:between w:val="nil"/>
-        </w:pBdr>
-      </w:pPr>
-      <w:bookmarkStart w:id="15" w:name="_fdmohs7hes" w:colFirst="0" w:colLast="0"/>
-      <w:bookmarkEnd w:id="15"/>
-      <w:r>
-        <w:t xml:space="preserve">Task 3: </w:t>
-      </w:r>
-      <w:r>
-        <w:t xml:space="preserve">Implement tasks to retrieve and load data from </w:t>
-      </w:r>
-      <w:r>
-        <w:t xml:space="preserve">external </w:t>
-      </w:r>
-      <w:r>
-        <w:t>API</w:t>
-      </w:r>
-    </w:p>
-    <w:p>
-      <w:pPr>
-        <w:pBdr>
-          <w:top w:val="nil"/>
-          <w:left w:val="nil"/>
-          <w:bottom w:val="nil"/>
-          <w:right w:val="nil"/>
-          <w:between w:val="nil"/>
-        </w:pBdr>
-      </w:pPr>
-    </w:p>
-    <w:p>
-      <w:pPr>
         <w:numPr>
           <w:ilvl w:val="0"/>
           <w:numId w:val="3"/>
@@ -2043,7 +1662,316 @@
         <w:contextualSpacing/>
       </w:pPr>
       <w:r>
-        <w:t>Add RecyclerView to Saved Workouts Fragment</w:t>
+        <w:t xml:space="preserve">Connect each Fragment to the </w:t>
+      </w:r>
+      <w:proofErr w:type="spellStart"/>
+      <w:r>
+        <w:t>MainActivity</w:t>
+      </w:r>
+      <w:proofErr w:type="spellEnd"/>
+      <w:r>
+        <w:t xml:space="preserve"> using </w:t>
+      </w:r>
+      <w:proofErr w:type="spellStart"/>
+      <w:r>
+        <w:t>SupportFragmentManager</w:t>
+      </w:r>
+      <w:proofErr w:type="spellEnd"/>
+    </w:p>
+    <w:p>
+      <w:pPr>
+        <w:numPr>
+          <w:ilvl w:val="0"/>
+          <w:numId w:val="3"/>
+        </w:numPr>
+        <w:pBdr>
+          <w:top w:val="nil"/>
+          <w:left w:val="nil"/>
+          <w:bottom w:val="nil"/>
+          <w:right w:val="nil"/>
+          <w:between w:val="nil"/>
+        </w:pBdr>
+        <w:contextualSpacing/>
+      </w:pPr>
+      <w:r>
+        <w:t xml:space="preserve">Add </w:t>
+      </w:r>
+      <w:proofErr w:type="spellStart"/>
+      <w:r>
+        <w:t>AppBar</w:t>
+      </w:r>
+      <w:proofErr w:type="spellEnd"/>
+      <w:r>
+        <w:t xml:space="preserve"> to Activity and corresponding navigation features</w:t>
+      </w:r>
+    </w:p>
+    <w:p>
+      <w:pPr>
+        <w:numPr>
+          <w:ilvl w:val="0"/>
+          <w:numId w:val="3"/>
+        </w:numPr>
+        <w:pBdr>
+          <w:top w:val="nil"/>
+          <w:left w:val="nil"/>
+          <w:bottom w:val="nil"/>
+          <w:right w:val="nil"/>
+          <w:between w:val="nil"/>
+        </w:pBdr>
+        <w:contextualSpacing/>
+      </w:pPr>
+      <w:r>
+        <w:lastRenderedPageBreak/>
+        <w:t xml:space="preserve">Add </w:t>
+      </w:r>
+      <w:r>
+        <w:t xml:space="preserve">individual </w:t>
+      </w:r>
+      <w:proofErr w:type="spellStart"/>
+      <w:r>
+        <w:t>RecyclerView</w:t>
+      </w:r>
+      <w:proofErr w:type="spellEnd"/>
+      <w:r>
+        <w:t xml:space="preserve"> to </w:t>
+      </w:r>
+      <w:r>
+        <w:t>each screen of the Generate Workout fragment</w:t>
+      </w:r>
+    </w:p>
+    <w:p>
+      <w:pPr>
+        <w:numPr>
+          <w:ilvl w:val="0"/>
+          <w:numId w:val="3"/>
+        </w:numPr>
+        <w:pBdr>
+          <w:top w:val="nil"/>
+          <w:left w:val="nil"/>
+          <w:bottom w:val="nil"/>
+          <w:right w:val="nil"/>
+          <w:between w:val="nil"/>
+        </w:pBdr>
+        <w:contextualSpacing/>
+      </w:pPr>
+      <w:r>
+        <w:t xml:space="preserve">Add </w:t>
+      </w:r>
+      <w:proofErr w:type="spellStart"/>
+      <w:r>
+        <w:t>RecyclerView</w:t>
+      </w:r>
+      <w:proofErr w:type="spellEnd"/>
+      <w:r>
+        <w:t xml:space="preserve"> to Saved Workouts Fragment</w:t>
+      </w:r>
+    </w:p>
+    <w:p>
+      <w:pPr>
+        <w:numPr>
+          <w:ilvl w:val="0"/>
+          <w:numId w:val="3"/>
+        </w:numPr>
+        <w:pBdr>
+          <w:top w:val="nil"/>
+          <w:left w:val="nil"/>
+          <w:bottom w:val="nil"/>
+          <w:right w:val="nil"/>
+          <w:between w:val="nil"/>
+        </w:pBdr>
+        <w:contextualSpacing/>
+      </w:pPr>
+      <w:r>
+        <w:t>Add map placeholder to Find Gym Fragment</w:t>
+      </w:r>
+    </w:p>
+    <w:p>
+      <w:pPr>
+        <w:pStyle w:val="Heading2"/>
+        <w:pBdr>
+          <w:top w:val="nil"/>
+          <w:left w:val="nil"/>
+          <w:bottom w:val="nil"/>
+          <w:right w:val="nil"/>
+          <w:between w:val="nil"/>
+        </w:pBdr>
+      </w:pPr>
+      <w:bookmarkStart w:id="16" w:name="_fdmohs7hes" w:colFirst="0" w:colLast="0"/>
+      <w:bookmarkEnd w:id="16"/>
+      <w:r>
+        <w:t xml:space="preserve">Task 3: </w:t>
+      </w:r>
+      <w:r>
+        <w:t xml:space="preserve">Implement tasks to retrieve and load data from </w:t>
+      </w:r>
+      <w:r>
+        <w:t xml:space="preserve">external </w:t>
+      </w:r>
+      <w:r>
+        <w:t>API</w:t>
+      </w:r>
+    </w:p>
+    <w:p>
+      <w:pPr>
+        <w:pBdr>
+          <w:top w:val="nil"/>
+          <w:left w:val="nil"/>
+          <w:bottom w:val="nil"/>
+          <w:right w:val="nil"/>
+          <w:between w:val="nil"/>
+        </w:pBdr>
+      </w:pPr>
+    </w:p>
+    <w:p>
+      <w:pPr>
+        <w:numPr>
+          <w:ilvl w:val="0"/>
+          <w:numId w:val="3"/>
+        </w:numPr>
+        <w:pBdr>
+          <w:top w:val="nil"/>
+          <w:left w:val="nil"/>
+          <w:bottom w:val="nil"/>
+          <w:right w:val="nil"/>
+          <w:between w:val="nil"/>
+        </w:pBdr>
+        <w:contextualSpacing/>
+      </w:pPr>
+      <w:r>
+        <w:t>Implement</w:t>
+      </w:r>
+      <w:r>
+        <w:t xml:space="preserve"> </w:t>
+      </w:r>
+      <w:r>
+        <w:t xml:space="preserve">corresponding </w:t>
+      </w:r>
+      <w:r>
+        <w:t xml:space="preserve">adapter and layout manager for </w:t>
+      </w:r>
+      <w:r>
+        <w:t xml:space="preserve">each </w:t>
+      </w:r>
+      <w:proofErr w:type="spellStart"/>
+      <w:r>
+        <w:t>RecyclerView</w:t>
+      </w:r>
+      <w:proofErr w:type="spellEnd"/>
+    </w:p>
+    <w:p>
+      <w:pPr>
+        <w:numPr>
+          <w:ilvl w:val="0"/>
+          <w:numId w:val="3"/>
+        </w:numPr>
+        <w:pBdr>
+          <w:top w:val="nil"/>
+          <w:left w:val="nil"/>
+          <w:bottom w:val="nil"/>
+          <w:right w:val="nil"/>
+          <w:between w:val="nil"/>
+        </w:pBdr>
+        <w:contextualSpacing/>
+      </w:pPr>
+      <w:r>
+        <w:t xml:space="preserve">Create network utilities </w:t>
+      </w:r>
+      <w:r>
+        <w:t>to help build URLs and make network requests</w:t>
+      </w:r>
+    </w:p>
+    <w:p>
+      <w:pPr>
+        <w:numPr>
+          <w:ilvl w:val="0"/>
+          <w:numId w:val="3"/>
+        </w:numPr>
+        <w:pBdr>
+          <w:top w:val="nil"/>
+          <w:left w:val="nil"/>
+          <w:bottom w:val="nil"/>
+          <w:right w:val="nil"/>
+          <w:between w:val="nil"/>
+        </w:pBdr>
+        <w:contextualSpacing/>
+      </w:pPr>
+      <w:r>
+        <w:t>Extend</w:t>
+      </w:r>
+      <w:r>
+        <w:t xml:space="preserve"> </w:t>
+      </w:r>
+      <w:proofErr w:type="spellStart"/>
+      <w:r>
+        <w:t>AsyncTask</w:t>
+      </w:r>
+      <w:proofErr w:type="spellEnd"/>
+      <w:r>
+        <w:t xml:space="preserve"> class</w:t>
+      </w:r>
+      <w:r>
+        <w:t xml:space="preserve"> to fetch data from Workout Manager</w:t>
+      </w:r>
+      <w:r>
+        <w:t xml:space="preserve"> API</w:t>
+      </w:r>
+    </w:p>
+    <w:p>
+      <w:pPr>
+        <w:pStyle w:val="Heading2"/>
+        <w:pBdr>
+          <w:top w:val="nil"/>
+          <w:left w:val="nil"/>
+          <w:bottom w:val="nil"/>
+          <w:right w:val="nil"/>
+          <w:between w:val="nil"/>
+        </w:pBdr>
+      </w:pPr>
+      <w:bookmarkStart w:id="17" w:name="_umfwsvmx7tpn" w:colFirst="0" w:colLast="0"/>
+      <w:bookmarkEnd w:id="17"/>
+      <w:r>
+        <w:t xml:space="preserve">Task 4: </w:t>
+      </w:r>
+      <w:r>
+        <w:t>Add data persistence via a SQLite database</w:t>
+      </w:r>
+    </w:p>
+    <w:p>
+      <w:pPr>
+        <w:pBdr>
+          <w:top w:val="nil"/>
+          <w:left w:val="nil"/>
+          <w:bottom w:val="nil"/>
+          <w:right w:val="nil"/>
+          <w:between w:val="nil"/>
+        </w:pBdr>
+      </w:pPr>
+    </w:p>
+    <w:p>
+      <w:pPr>
+        <w:numPr>
+          <w:ilvl w:val="0"/>
+          <w:numId w:val="3"/>
+        </w:numPr>
+        <w:pBdr>
+          <w:top w:val="nil"/>
+          <w:left w:val="nil"/>
+          <w:bottom w:val="nil"/>
+          <w:right w:val="nil"/>
+          <w:between w:val="nil"/>
+        </w:pBdr>
+        <w:contextualSpacing/>
+      </w:pPr>
+      <w:r>
+        <w:t xml:space="preserve">Implement </w:t>
+      </w:r>
+      <w:proofErr w:type="spellStart"/>
+      <w:r>
+        <w:t>ContentProvider</w:t>
+      </w:r>
+      <w:proofErr w:type="spellEnd"/>
+      <w:r>
+        <w:t xml:space="preserve"> and SQLite database helper</w:t>
       </w:r>
     </w:p>
     <w:p>
@@ -2062,7 +1990,26 @@
         <w:contextualSpacing/>
       </w:pPr>
       <w:r>
-        <w:t>Create adapter and layout manager for RecyclerView</w:t>
+        <w:t>Connect to SQLite database</w:t>
+      </w:r>
+    </w:p>
+    <w:p>
+      <w:pPr>
+        <w:numPr>
+          <w:ilvl w:val="1"/>
+          <w:numId w:val="3"/>
+        </w:numPr>
+        <w:pBdr>
+          <w:top w:val="nil"/>
+          <w:left w:val="nil"/>
+          <w:bottom w:val="nil"/>
+          <w:right w:val="nil"/>
+          <w:between w:val="nil"/>
+        </w:pBdr>
+        <w:contextualSpacing/>
+      </w:pPr>
+      <w:r>
+        <w:t>Implement database management functions to interact with saved workouts</w:t>
       </w:r>
     </w:p>
     <w:p>
@@ -2081,19 +2028,7 @@
         <w:contextualSpacing/>
       </w:pPr>
       <w:r>
-        <w:t>Extend</w:t>
-      </w:r>
-      <w:r>
-        <w:t xml:space="preserve"> AsyncTask</w:t>
-      </w:r>
-      <w:r>
-        <w:t xml:space="preserve"> class</w:t>
-      </w:r>
-      <w:r>
-        <w:t xml:space="preserve"> to fetch data from Workout Manager</w:t>
-      </w:r>
-      <w:r>
-        <w:t xml:space="preserve"> API</w:t>
+        <w:t>Implement Loader class to add any data from database into views</w:t>
       </w:r>
     </w:p>
     <w:p>
@@ -2107,13 +2042,16 @@
           <w:between w:val="nil"/>
         </w:pBdr>
       </w:pPr>
-      <w:bookmarkStart w:id="16" w:name="_umfwsvmx7tpn" w:colFirst="0" w:colLast="0"/>
-      <w:bookmarkEnd w:id="16"/>
-      <w:r>
-        <w:t xml:space="preserve">Task 4: </w:t>
-      </w:r>
-      <w:r>
-        <w:t>Add data persistence via a SQLite database</w:t>
+      <w:bookmarkStart w:id="18" w:name="_kjidlkq4xm3u" w:colFirst="0" w:colLast="0"/>
+      <w:bookmarkEnd w:id="18"/>
+      <w:r>
+        <w:t xml:space="preserve">Task 5: </w:t>
+      </w:r>
+      <w:r>
+        <w:t>Use Google Play Services to help with location-based features</w:t>
+      </w:r>
+      <w:r>
+        <w:t xml:space="preserve"> &amp; ads</w:t>
       </w:r>
     </w:p>
     <w:p>
@@ -2143,7 +2081,56 @@
         <w:contextualSpacing/>
       </w:pPr>
       <w:r>
-        <w:t>Implement ContentProvider and SQLite database helper</w:t>
+        <w:t xml:space="preserve">Implement </w:t>
+      </w:r>
+      <w:proofErr w:type="spellStart"/>
+      <w:r>
+        <w:t>Admob</w:t>
+      </w:r>
+      <w:proofErr w:type="spellEnd"/>
+      <w:r>
+        <w:t xml:space="preserve"> into</w:t>
+      </w:r>
+      <w:r>
+        <w:t xml:space="preserve"> placeholder views</w:t>
+      </w:r>
+    </w:p>
+    <w:p>
+      <w:pPr>
+        <w:numPr>
+          <w:ilvl w:val="0"/>
+          <w:numId w:val="3"/>
+        </w:numPr>
+        <w:pBdr>
+          <w:top w:val="nil"/>
+          <w:left w:val="nil"/>
+          <w:bottom w:val="nil"/>
+          <w:right w:val="nil"/>
+          <w:between w:val="nil"/>
+        </w:pBdr>
+        <w:contextualSpacing/>
+      </w:pPr>
+      <w:r>
+        <w:t>Implement Location feature for getting user’s current location</w:t>
+      </w:r>
+    </w:p>
+    <w:p>
+      <w:pPr>
+        <w:numPr>
+          <w:ilvl w:val="0"/>
+          <w:numId w:val="3"/>
+        </w:numPr>
+        <w:pBdr>
+          <w:top w:val="nil"/>
+          <w:left w:val="nil"/>
+          <w:bottom w:val="nil"/>
+          <w:right w:val="nil"/>
+          <w:between w:val="nil"/>
+        </w:pBdr>
+        <w:contextualSpacing/>
+      </w:pPr>
+      <w:r>
+        <w:t>Implement Maps feature into map placeholder</w:t>
       </w:r>
     </w:p>
     <w:p>
@@ -2162,7 +2149,7 @@
         <w:contextualSpacing/>
       </w:pPr>
       <w:r>
-        <w:t>Connect to SQLite database</w:t>
+        <w:t>Find nearby gyms based on user’s input location from Location feature</w:t>
       </w:r>
     </w:p>
     <w:p>
@@ -2176,45 +2163,33 @@
           <w:between w:val="nil"/>
         </w:pBdr>
       </w:pPr>
-      <w:bookmarkStart w:id="17" w:name="_kjidlkq4xm3u" w:colFirst="0" w:colLast="0"/>
-      <w:bookmarkEnd w:id="17"/>
-      <w:r>
-        <w:t xml:space="preserve">Task 5: </w:t>
-      </w:r>
-      <w:r>
-        <w:t>Use Google Play Services to help with location-based features</w:t>
-      </w:r>
-    </w:p>
-    <w:p>
-      <w:pPr>
-        <w:pBdr>
-          <w:top w:val="nil"/>
-          <w:left w:val="nil"/>
-          <w:bottom w:val="nil"/>
-          <w:right w:val="nil"/>
-          <w:between w:val="nil"/>
-        </w:pBdr>
-      </w:pPr>
-    </w:p>
-    <w:p>
-      <w:pPr>
-        <w:pBdr>
-          <w:top w:val="nil"/>
-          <w:left w:val="nil"/>
-          <w:bottom w:val="nil"/>
-          <w:right w:val="nil"/>
-          <w:between w:val="nil"/>
-        </w:pBdr>
-      </w:pPr>
-      <w:r>
-        <w:t>Describe the next task. List the subtasks. For example:</w:t>
-      </w:r>
-    </w:p>
-    <w:p>
-      <w:pPr>
+      <w:r>
+        <w:t>Task 6</w:t>
+      </w:r>
+      <w:r>
+        <w:t xml:space="preserve">: </w:t>
+      </w:r>
+      <w:r>
+        <w:t>Create test cases for UI and logic</w:t>
+      </w:r>
+    </w:p>
+    <w:p>
+      <w:pPr>
+        <w:pBdr>
+          <w:top w:val="nil"/>
+          <w:left w:val="nil"/>
+          <w:bottom w:val="nil"/>
+          <w:right w:val="nil"/>
+          <w:between w:val="nil"/>
+        </w:pBdr>
+      </w:pPr>
+    </w:p>
+    <w:p>
+      <w:pPr>
+        <w:pStyle w:val="ListParagraph"/>
         <w:numPr>
           <w:ilvl w:val="0"/>
-          <w:numId w:val="3"/>
+          <w:numId w:val="5"/>
         </w:numPr>
         <w:pBdr>
           <w:top w:val="nil"/>
@@ -2223,17 +2198,41 @@
           <w:right w:val="nil"/>
           <w:between w:val="nil"/>
         </w:pBdr>
-        <w:contextualSpacing/>
-      </w:pPr>
-      <w:r>
-        <w:t xml:space="preserve">Create layout </w:t>
-      </w:r>
-    </w:p>
-    <w:p>
-      <w:pPr>
+      </w:pPr>
+      <w:r>
+        <w:t>Add UI tests to test the edge cases of the UX</w:t>
+      </w:r>
+    </w:p>
+    <w:p>
+      <w:pPr>
+        <w:pStyle w:val="ListParagraph"/>
+        <w:numPr>
+          <w:ilvl w:val="1"/>
+          <w:numId w:val="5"/>
+        </w:numPr>
+        <w:pBdr>
+          <w:top w:val="nil"/>
+          <w:left w:val="nil"/>
+          <w:bottom w:val="nil"/>
+          <w:right w:val="nil"/>
+          <w:between w:val="nil"/>
+        </w:pBdr>
+      </w:pPr>
+      <w:r>
+        <w:t xml:space="preserve">Test views that may be affected by </w:t>
+      </w:r>
+      <w:proofErr w:type="spellStart"/>
+      <w:r>
+        <w:t>Admob</w:t>
+      </w:r>
+      <w:proofErr w:type="spellEnd"/>
+    </w:p>
+    <w:p>
+      <w:pPr>
+        <w:pStyle w:val="ListParagraph"/>
         <w:numPr>
           <w:ilvl w:val="0"/>
-          <w:numId w:val="3"/>
+          <w:numId w:val="5"/>
         </w:numPr>
         <w:pBdr>
           <w:top w:val="nil"/>
@@ -2242,13 +2241,67 @@
           <w:right w:val="nil"/>
           <w:between w:val="nil"/>
         </w:pBdr>
-        <w:contextualSpacing/>
-      </w:pPr>
-      <w:r>
-        <w:t>Something else</w:t>
-      </w:r>
-      <w:bookmarkStart w:id="18" w:name="_GoBack"/>
-      <w:bookmarkEnd w:id="18"/>
+      </w:pPr>
+      <w:r>
+        <w:t>Add unit tests for various application logic components</w:t>
+      </w:r>
+    </w:p>
+    <w:p>
+      <w:pPr>
+        <w:pStyle w:val="ListParagraph"/>
+        <w:numPr>
+          <w:ilvl w:val="1"/>
+          <w:numId w:val="5"/>
+        </w:numPr>
+        <w:pBdr>
+          <w:top w:val="nil"/>
+          <w:left w:val="nil"/>
+          <w:bottom w:val="nil"/>
+          <w:right w:val="nil"/>
+          <w:between w:val="nil"/>
+        </w:pBdr>
+      </w:pPr>
+      <w:r>
+        <w:t>Test to see if exercise data is being retrieved from the API</w:t>
+      </w:r>
+    </w:p>
+    <w:p>
+      <w:pPr>
+        <w:pStyle w:val="ListParagraph"/>
+        <w:numPr>
+          <w:ilvl w:val="1"/>
+          <w:numId w:val="5"/>
+        </w:numPr>
+        <w:pBdr>
+          <w:top w:val="nil"/>
+          <w:left w:val="nil"/>
+          <w:bottom w:val="nil"/>
+          <w:right w:val="nil"/>
+          <w:between w:val="nil"/>
+        </w:pBdr>
+      </w:pPr>
+      <w:r>
+        <w:t>Test to see if nearby gyms are generated correctly</w:t>
+      </w:r>
+    </w:p>
+    <w:p>
+      <w:pPr>
+        <w:pStyle w:val="ListParagraph"/>
+        <w:numPr>
+          <w:ilvl w:val="1"/>
+          <w:numId w:val="5"/>
+        </w:numPr>
+        <w:pBdr>
+          <w:top w:val="nil"/>
+          <w:left w:val="nil"/>
+          <w:bottom w:val="nil"/>
+          <w:right w:val="nil"/>
+          <w:between w:val="nil"/>
+        </w:pBdr>
+      </w:pPr>
+      <w:r>
+        <w:t>Test to see if saved workouts are correctly saved and retrieved from SQLite database</w:t>
+      </w:r>
     </w:p>
     <w:sectPr>
       <w:headerReference w:type="default" r:id="rId13"/>
@@ -2488,6 +2541,119 @@
     </w:lvl>
   </w:abstractNum>
   <w:abstractNum w:abstractNumId="1" w15:restartNumberingAfterBreak="0">
+    <w:nsid w:val="24243804"/>
+    <w:multiLevelType w:val="hybridMultilevel"/>
+    <w:tmpl w:val="3FE21F0C"/>
+    <w:lvl w:ilvl="0" w:tplc="04090001">
+      <w:start w:val="1"/>
+      <w:numFmt w:val="bullet"/>
+      <w:lvlText w:val=""/>
+      <w:lvlJc w:val="left"/>
+      <w:pPr>
+        <w:ind w:left="720" w:hanging="360"/>
+      </w:pPr>
+      <w:rPr>
+        <w:rFonts w:ascii="Symbol" w:hAnsi="Symbol" w:hint="default"/>
+      </w:rPr>
+    </w:lvl>
+    <w:lvl w:ilvl="1" w:tplc="04090003">
+      <w:start w:val="1"/>
+      <w:numFmt w:val="bullet"/>
+      <w:lvlText w:val="o"/>
+      <w:lvlJc w:val="left"/>
+      <w:pPr>
+        <w:ind w:left="1440" w:hanging="360"/>
+      </w:pPr>
+      <w:rPr>
+        <w:rFonts w:ascii="Courier New" w:hAnsi="Courier New" w:cs="Courier New" w:hint="default"/>
+      </w:rPr>
+    </w:lvl>
+    <w:lvl w:ilvl="2" w:tplc="04090005" w:tentative="1">
+      <w:start w:val="1"/>
+      <w:numFmt w:val="bullet"/>
+      <w:lvlText w:val=""/>
+      <w:lvlJc w:val="left"/>
+      <w:pPr>
+        <w:ind w:left="2160" w:hanging="360"/>
+      </w:pPr>
+      <w:rPr>
+        <w:rFonts w:ascii="Wingdings" w:hAnsi="Wingdings" w:hint="default"/>
+      </w:rPr>
+    </w:lvl>
+    <w:lvl w:ilvl="3" w:tplc="04090001" w:tentative="1">
+      <w:start w:val="1"/>
+      <w:numFmt w:val="bullet"/>
+      <w:lvlText w:val=""/>
+      <w:lvlJc w:val="left"/>
+      <w:pPr>
+        <w:ind w:left="2880" w:hanging="360"/>
+      </w:pPr>
+      <w:rPr>
+        <w:rFonts w:ascii="Symbol" w:hAnsi="Symbol" w:hint="default"/>
+      </w:rPr>
+    </w:lvl>
+    <w:lvl w:ilvl="4" w:tplc="04090003" w:tentative="1">
+      <w:start w:val="1"/>
+      <w:numFmt w:val="bullet"/>
+      <w:lvlText w:val="o"/>
+      <w:lvlJc w:val="left"/>
+      <w:pPr>
+        <w:ind w:left="3600" w:hanging="360"/>
+      </w:pPr>
+      <w:rPr>
+        <w:rFonts w:ascii="Courier New" w:hAnsi="Courier New" w:cs="Courier New" w:hint="default"/>
+      </w:rPr>
+    </w:lvl>
+    <w:lvl w:ilvl="5" w:tplc="04090005" w:tentative="1">
+      <w:start w:val="1"/>
+      <w:numFmt w:val="bullet"/>
+      <w:lvlText w:val=""/>
+      <w:lvlJc w:val="left"/>
+      <w:pPr>
+        <w:ind w:left="4320" w:hanging="360"/>
+      </w:pPr>
+      <w:rPr>
+        <w:rFonts w:ascii="Wingdings" w:hAnsi="Wingdings" w:hint="default"/>
+      </w:rPr>
+    </w:lvl>
+    <w:lvl w:ilvl="6" w:tplc="04090001" w:tentative="1">
+      <w:start w:val="1"/>
+      <w:numFmt w:val="bullet"/>
+      <w:lvlText w:val=""/>
+      <w:lvlJc w:val="left"/>
+      <w:pPr>
+        <w:ind w:left="5040" w:hanging="360"/>
+      </w:pPr>
+      <w:rPr>
+        <w:rFonts w:ascii="Symbol" w:hAnsi="Symbol" w:hint="default"/>
+      </w:rPr>
+    </w:lvl>
+    <w:lvl w:ilvl="7" w:tplc="04090003" w:tentative="1">
+      <w:start w:val="1"/>
+      <w:numFmt w:val="bullet"/>
+      <w:lvlText w:val="o"/>
+      <w:lvlJc w:val="left"/>
+      <w:pPr>
+        <w:ind w:left="5760" w:hanging="360"/>
+      </w:pPr>
+      <w:rPr>
+        <w:rFonts w:ascii="Courier New" w:hAnsi="Courier New" w:cs="Courier New" w:hint="default"/>
+      </w:rPr>
+    </w:lvl>
+    <w:lvl w:ilvl="8" w:tplc="04090005" w:tentative="1">
+      <w:start w:val="1"/>
+      <w:numFmt w:val="bullet"/>
+      <w:lvlText w:val=""/>
+      <w:lvlJc w:val="left"/>
+      <w:pPr>
+        <w:ind w:left="6480" w:hanging="360"/>
+      </w:pPr>
+      <w:rPr>
+        <w:rFonts w:ascii="Wingdings" w:hAnsi="Wingdings" w:hint="default"/>
+      </w:rPr>
+    </w:lvl>
+  </w:abstractNum>
+  <w:abstractNum w:abstractNumId="2" w15:restartNumberingAfterBreak="0">
     <w:nsid w:val="38AF51B3"/>
     <w:multiLevelType w:val="multilevel"/>
     <w:tmpl w:val="046E63DA"/>
@@ -2600,7 +2766,7 @@
       </w:rPr>
     </w:lvl>
   </w:abstractNum>
-  <w:abstractNum w:abstractNumId="2" w15:restartNumberingAfterBreak="0">
+  <w:abstractNum w:abstractNumId="3" w15:restartNumberingAfterBreak="0">
     <w:nsid w:val="5C7077EA"/>
     <w:multiLevelType w:val="multilevel"/>
     <w:tmpl w:val="2F72766A"/>
@@ -2713,7 +2879,7 @@
       </w:rPr>
     </w:lvl>
   </w:abstractNum>
-  <w:abstractNum w:abstractNumId="3" w15:restartNumberingAfterBreak="0">
+  <w:abstractNum w:abstractNumId="4" w15:restartNumberingAfterBreak="0">
     <w:nsid w:val="73031704"/>
     <w:multiLevelType w:val="multilevel"/>
     <w:tmpl w:val="68B6A5A6"/>
@@ -2827,16 +2993,19 @@
     </w:lvl>
   </w:abstractNum>
   <w:num w:numId="1">
-    <w:abstractNumId w:val="3"/>
+    <w:abstractNumId w:val="4"/>
   </w:num>
   <w:num w:numId="2">
-    <w:abstractNumId w:val="1"/>
+    <w:abstractNumId w:val="2"/>
   </w:num>
   <w:num w:numId="3">
     <w:abstractNumId w:val="0"/>
   </w:num>
   <w:num w:numId="4">
-    <w:abstractNumId w:val="2"/>
+    <w:abstractNumId w:val="3"/>
+  </w:num>
+  <w:num w:numId="5">
+    <w:abstractNumId w:val="1"/>
   </w:num>
 </w:numbering>
 </file>
@@ -3461,6 +3630,17 @@
       <w:shd w:val="clear" w:color="auto" w:fill="E6E6E6"/>
     </w:rPr>
   </w:style>
+  <w:style w:type="paragraph" w:styleId="ListParagraph">
+    <w:name w:val="List Paragraph"/>
+    <w:basedOn w:val="Normal"/>
+    <w:uiPriority w:val="34"/>
+    <w:qFormat/>
+    <w:rsid w:val="00570432"/>
+    <w:pPr>
+      <w:ind w:left="720"/>
+      <w:contextualSpacing/>
+    </w:pPr>
+  </w:style>
 </w:styles>
 </file>
 

</xml_diff>